<commit_message>
updated flowchart in doc
</commit_message>
<xml_diff>
--- a/Review 1.docx
+++ b/Review 1.docx
@@ -43,7 +43,7 @@
                     <a:blip r:embed="rId5" cstate="print">
                       <a:extLst>
                         <a:ext uri="{28A0092B-C50C-407E-A947-70E740481C1C}">
-                          <a14:useLocalDpi xmlns:a14="http://schemas.microsoft.com/office/drawing/2010/main" xmlns:wps="http://schemas.microsoft.com/office/word/2010/wordprocessingShape" xmlns:wpi="http://schemas.microsoft.com/office/word/2010/wordprocessingInk" xmlns:wpg="http://schemas.microsoft.com/office/word/2010/wordprocessingGroup" xmlns:w15="http://schemas.microsoft.com/office/word/2012/wordml" xmlns:w14="http://schemas.microsoft.com/office/word/2010/wordml" xmlns:w="http://schemas.openxmlformats.org/wordprocessingml/2006/main" xmlns:w10="urn:schemas-microsoft-com:office:word" xmlns:wp14="http://schemas.microsoft.com/office/word/2010/wordprocessingDrawing" xmlns:v="urn:schemas-microsoft-com:vml" xmlns:o="urn:schemas-microsoft-com:office:office" xmlns:mc="http://schemas.openxmlformats.org/markup-compatibility/2006" xmlns:wpc="http://schemas.microsoft.com/office/word/2010/wordprocessingCanvas" xmlns="" val="0"/>
+                          <a14:useLocalDpi xmlns="" xmlns:wpc="http://schemas.microsoft.com/office/word/2010/wordprocessingCanvas" xmlns:mc="http://schemas.openxmlformats.org/markup-compatibility/2006" xmlns:o="urn:schemas-microsoft-com:office:office" xmlns:v="urn:schemas-microsoft-com:vml" xmlns:wp14="http://schemas.microsoft.com/office/word/2010/wordprocessingDrawing" xmlns:w10="urn:schemas-microsoft-com:office:word" xmlns:w="http://schemas.openxmlformats.org/wordprocessingml/2006/main" xmlns:w14="http://schemas.microsoft.com/office/word/2010/wordml" xmlns:w15="http://schemas.microsoft.com/office/word/2012/wordml" xmlns:wpg="http://schemas.microsoft.com/office/word/2010/wordprocessingGroup" xmlns:wpi="http://schemas.microsoft.com/office/word/2010/wordprocessingInk" xmlns:wps="http://schemas.microsoft.com/office/word/2010/wordprocessingShape" xmlns:a14="http://schemas.microsoft.com/office/drawing/2010/main" val="0"/>
                         </a:ext>
                       </a:extLst>
                     </a:blip>
@@ -979,6 +979,115 @@
             </a:graphic>
           </wp:inline>
         </w:drawing>
+      </w:r>
+    </w:p>
+    <w:p>
+      <w:pPr>
+        <w:rPr>
+          <w:sz w:val="28"/>
+        </w:rPr>
+      </w:pPr>
+    </w:p>
+    <w:p>
+      <w:pPr>
+        <w:rPr>
+          <w:sz w:val="28"/>
+        </w:rPr>
+      </w:pPr>
+    </w:p>
+    <w:p>
+      <w:pPr>
+        <w:rPr>
+          <w:sz w:val="28"/>
+        </w:rPr>
+      </w:pPr>
+    </w:p>
+    <w:p>
+      <w:pPr>
+        <w:rPr>
+          <w:sz w:val="28"/>
+        </w:rPr>
+      </w:pPr>
+    </w:p>
+    <w:p>
+      <w:pPr>
+        <w:rPr>
+          <w:sz w:val="28"/>
+        </w:rPr>
+      </w:pPr>
+      <w:r>
+        <w:rPr>
+          <w:noProof/>
+          <w:sz w:val="28"/>
+        </w:rPr>
+        <w:lastRenderedPageBreak/>
+        <w:drawing>
+          <wp:anchor distT="0" distB="0" distL="114300" distR="114300" simplePos="0" relativeHeight="251658240" behindDoc="1" locked="0" layoutInCell="1" allowOverlap="1">
+            <wp:simplePos x="0" y="0"/>
+            <wp:positionH relativeFrom="column">
+              <wp:posOffset>-394335</wp:posOffset>
+            </wp:positionH>
+            <wp:positionV relativeFrom="paragraph">
+              <wp:posOffset>406400</wp:posOffset>
+            </wp:positionV>
+            <wp:extent cx="6774180" cy="2146300"/>
+            <wp:effectExtent l="19050" t="0" r="7620" b="0"/>
+            <wp:wrapTight wrapText="bothSides">
+              <wp:wrapPolygon edited="0">
+                <wp:start x="-61" y="0"/>
+                <wp:lineTo x="-61" y="21472"/>
+                <wp:lineTo x="21624" y="21472"/>
+                <wp:lineTo x="21624" y="0"/>
+                <wp:lineTo x="-61" y="0"/>
+              </wp:wrapPolygon>
+            </wp:wrapTight>
+            <wp:docPr id="5" name="Picture 3" descr="D:\learn_n_try\Wordzone\Flowcharts\WordZone-full.jpg"/>
+            <wp:cNvGraphicFramePr>
+              <a:graphicFrameLocks xmlns:a="http://schemas.openxmlformats.org/drawingml/2006/main" noChangeAspect="1"/>
+            </wp:cNvGraphicFramePr>
+            <a:graphic xmlns:a="http://schemas.openxmlformats.org/drawingml/2006/main">
+              <a:graphicData uri="http://schemas.openxmlformats.org/drawingml/2006/picture">
+                <pic:pic xmlns:pic="http://schemas.openxmlformats.org/drawingml/2006/picture">
+                  <pic:nvPicPr>
+                    <pic:cNvPr id="0" name="Picture 3" descr="D:\learn_n_try\Wordzone\Flowcharts\WordZone-full.jpg"/>
+                    <pic:cNvPicPr>
+                      <a:picLocks noChangeAspect="1" noChangeArrowheads="1"/>
+                    </pic:cNvPicPr>
+                  </pic:nvPicPr>
+                  <pic:blipFill>
+                    <a:blip r:embed="rId9" cstate="print"/>
+                    <a:srcRect/>
+                    <a:stretch>
+                      <a:fillRect/>
+                    </a:stretch>
+                  </pic:blipFill>
+                  <pic:spPr bwMode="auto">
+                    <a:xfrm>
+                      <a:off x="0" y="0"/>
+                      <a:ext cx="6774180" cy="2146300"/>
+                    </a:xfrm>
+                    <a:prstGeom prst="rect">
+                      <a:avLst/>
+                    </a:prstGeom>
+                    <a:noFill/>
+                    <a:ln w="9525">
+                      <a:noFill/>
+                      <a:miter lim="800000"/>
+                      <a:headEnd/>
+                      <a:tailEnd/>
+                    </a:ln>
+                  </pic:spPr>
+                </pic:pic>
+              </a:graphicData>
+            </a:graphic>
+          </wp:anchor>
+        </w:drawing>
+      </w:r>
+      <w:r>
+        <w:rPr>
+          <w:sz w:val="28"/>
+        </w:rPr>
+        <w:t xml:space="preserve">Flowchart (Detailed): </w:t>
       </w:r>
     </w:p>
     <w:p>
@@ -1254,6 +1363,7 @@
   <w:style w:type="paragraph" w:default="1" w:styleId="Normal">
     <w:name w:val="Normal"/>
     <w:qFormat/>
+    <w:rsid w:val="00D571C5"/>
   </w:style>
   <w:style w:type="character" w:default="1" w:styleId="DefaultParagraphFont">
     <w:name w:val="Default Paragraph Font"/>

</xml_diff>

<commit_message>
Updated doc, added diagrams and lit survey
</commit_message>
<xml_diff>
--- a/Review 1.docx
+++ b/Review 1.docx
@@ -14,6 +14,8 @@
           <w:szCs w:val="24"/>
         </w:rPr>
       </w:pPr>
+      <w:bookmarkStart w:id="0" w:name="_top"/>
+      <w:bookmarkEnd w:id="0"/>
       <w:r>
         <w:rPr>
           <w:b/>
@@ -43,7 +45,7 @@
                     <a:blip r:embed="rId5" cstate="print">
                       <a:extLst>
                         <a:ext uri="{28A0092B-C50C-407E-A947-70E740481C1C}">
-                          <a14:useLocalDpi xmlns="" xmlns:wpc="http://schemas.microsoft.com/office/word/2010/wordprocessingCanvas" xmlns:mc="http://schemas.openxmlformats.org/markup-compatibility/2006" xmlns:o="urn:schemas-microsoft-com:office:office" xmlns:v="urn:schemas-microsoft-com:vml" xmlns:wp14="http://schemas.microsoft.com/office/word/2010/wordprocessingDrawing" xmlns:w10="urn:schemas-microsoft-com:office:word" xmlns:w="http://schemas.openxmlformats.org/wordprocessingml/2006/main" xmlns:w14="http://schemas.microsoft.com/office/word/2010/wordml" xmlns:w15="http://schemas.microsoft.com/office/word/2012/wordml" xmlns:wpg="http://schemas.microsoft.com/office/word/2010/wordprocessingGroup" xmlns:wpi="http://schemas.microsoft.com/office/word/2010/wordprocessingInk" xmlns:wps="http://schemas.microsoft.com/office/word/2010/wordprocessingShape" xmlns:a14="http://schemas.microsoft.com/office/drawing/2010/main" val="0"/>
+                          <a14:useLocalDpi xmlns:a14="http://schemas.microsoft.com/office/drawing/2010/main" xmlns:wps="http://schemas.microsoft.com/office/word/2010/wordprocessingShape" xmlns:wpi="http://schemas.microsoft.com/office/word/2010/wordprocessingInk" xmlns:wpg="http://schemas.microsoft.com/office/word/2010/wordprocessingGroup" xmlns:w15="http://schemas.microsoft.com/office/word/2012/wordml" xmlns:w14="http://schemas.microsoft.com/office/word/2010/wordml" xmlns:w="http://schemas.openxmlformats.org/wordprocessingml/2006/main" xmlns:w10="urn:schemas-microsoft-com:office:word" xmlns:wp14="http://schemas.microsoft.com/office/word/2010/wordprocessingDrawing" xmlns:v="urn:schemas-microsoft-com:vml" xmlns:o="urn:schemas-microsoft-com:office:office" xmlns:mc="http://schemas.openxmlformats.org/markup-compatibility/2006" xmlns:wpc="http://schemas.microsoft.com/office/word/2010/wordprocessingCanvas" xmlns="" val="0"/>
                         </a:ext>
                       </a:extLst>
                     </a:blip>
@@ -211,17 +213,8 @@
           <w:b/>
           <w:sz w:val="28"/>
         </w:rPr>
-        <w:t xml:space="preserve">Submitted </w:t>
-      </w:r>
-      <w:proofErr w:type="gramStart"/>
-      <w:r>
-        <w:rPr>
-          <w:b/>
-          <w:sz w:val="28"/>
-        </w:rPr>
-        <w:t>by :</w:t>
-      </w:r>
-      <w:proofErr w:type="gramEnd"/>
+        <w:t>Submitted by :</w:t>
+      </w:r>
     </w:p>
     <w:p>
       <w:pPr>
@@ -231,31 +224,13 @@
           <w:sz w:val="28"/>
         </w:rPr>
       </w:pPr>
-      <w:proofErr w:type="spellStart"/>
-      <w:r>
-        <w:rPr>
-          <w:b/>
-          <w:sz w:val="28"/>
-        </w:rPr>
-        <w:t>Ritveak</w:t>
-      </w:r>
-      <w:proofErr w:type="spellEnd"/>
-      <w:r>
-        <w:rPr>
-          <w:b/>
-          <w:sz w:val="28"/>
-        </w:rPr>
-        <w:t xml:space="preserve"> </w:t>
-      </w:r>
-      <w:proofErr w:type="spellStart"/>
-      <w:r>
-        <w:rPr>
-          <w:b/>
-          <w:sz w:val="28"/>
-        </w:rPr>
-        <w:t>Dugar</w:t>
-      </w:r>
-      <w:proofErr w:type="spellEnd"/>
+      <w:r>
+        <w:rPr>
+          <w:b/>
+          <w:sz w:val="28"/>
+        </w:rPr>
+        <w:t>Ritveak Dugar</w:t>
+      </w:r>
     </w:p>
     <w:p>
       <w:pPr>
@@ -356,21 +331,7 @@
         <w:rPr>
           <w:sz w:val="28"/>
         </w:rPr>
-        <w:t xml:space="preserve">This project is an attempt to bring in various </w:t>
-      </w:r>
-      <w:proofErr w:type="gramStart"/>
-      <w:r>
-        <w:rPr>
-          <w:sz w:val="28"/>
-        </w:rPr>
-        <w:t>word</w:t>
-      </w:r>
-      <w:proofErr w:type="gramEnd"/>
-      <w:r>
-        <w:rPr>
-          <w:sz w:val="28"/>
-        </w:rPr>
-        <w:t xml:space="preserve"> related paradigms in a single place, where users can learn, understand and find their words.</w:t>
+        <w:t>This project is an attempt to bring in various word related paradigms in a single place, where users can learn, understand and find their words.</w:t>
       </w:r>
     </w:p>
     <w:p>
@@ -403,19 +364,11 @@
           <w:sz w:val="28"/>
         </w:rPr>
       </w:pPr>
-      <w:proofErr w:type="spellStart"/>
-      <w:r>
-        <w:rPr>
-          <w:sz w:val="28"/>
-        </w:rPr>
-        <w:t>Findzone</w:t>
-      </w:r>
-      <w:proofErr w:type="spellEnd"/>
-      <w:r>
-        <w:rPr>
-          <w:sz w:val="28"/>
-        </w:rPr>
-        <w:t xml:space="preserve"> - Where user can find words like :</w:t>
+      <w:r>
+        <w:rPr>
+          <w:sz w:val="28"/>
+        </w:rPr>
+        <w:t>Findzone - Where user can find words like :</w:t>
       </w:r>
     </w:p>
     <w:p>
@@ -501,19 +454,11 @@
           <w:sz w:val="28"/>
         </w:rPr>
       </w:pPr>
-      <w:proofErr w:type="spellStart"/>
-      <w:r>
-        <w:rPr>
-          <w:sz w:val="28"/>
-        </w:rPr>
-        <w:t>UnderstandZone</w:t>
-      </w:r>
-      <w:proofErr w:type="spellEnd"/>
-      <w:r>
-        <w:rPr>
-          <w:sz w:val="28"/>
-        </w:rPr>
-        <w:t xml:space="preserve"> – Where user can understand their word.</w:t>
+      <w:r>
+        <w:rPr>
+          <w:sz w:val="28"/>
+        </w:rPr>
+        <w:t>UnderstandZone – Where user can understand their word.</w:t>
       </w:r>
     </w:p>
     <w:p>
@@ -527,53 +472,31 @@
           <w:sz w:val="28"/>
         </w:rPr>
       </w:pPr>
-      <w:proofErr w:type="spellStart"/>
-      <w:r>
-        <w:rPr>
-          <w:sz w:val="28"/>
-        </w:rPr>
-        <w:t>KnowledgeZone</w:t>
-      </w:r>
-      <w:proofErr w:type="spellEnd"/>
-      <w:r>
-        <w:rPr>
-          <w:sz w:val="28"/>
-        </w:rPr>
-        <w:t xml:space="preserve"> – Where user can know more words related to the entered word.</w:t>
-      </w:r>
-    </w:p>
-    <w:p>
-      <w:pPr>
-        <w:rPr>
-          <w:sz w:val="28"/>
-        </w:rPr>
-      </w:pPr>
-    </w:p>
-    <w:p>
-      <w:pPr>
-        <w:rPr>
-          <w:sz w:val="28"/>
-        </w:rPr>
-      </w:pPr>
-      <w:r>
-        <w:rPr>
-          <w:sz w:val="28"/>
-        </w:rPr>
-        <w:t xml:space="preserve">To give user a good interface, I will be using </w:t>
-      </w:r>
-      <w:proofErr w:type="spellStart"/>
-      <w:r>
-        <w:rPr>
-          <w:sz w:val="28"/>
-        </w:rPr>
-        <w:t>Kivy</w:t>
-      </w:r>
-      <w:proofErr w:type="spellEnd"/>
-      <w:r>
-        <w:rPr>
-          <w:sz w:val="28"/>
-        </w:rPr>
-        <w:t xml:space="preserve"> for GUI.</w:t>
+      <w:r>
+        <w:rPr>
+          <w:sz w:val="28"/>
+        </w:rPr>
+        <w:t>KnowledgeZone – Where user can know more words related to the entered word.</w:t>
+      </w:r>
+    </w:p>
+    <w:p>
+      <w:pPr>
+        <w:rPr>
+          <w:sz w:val="28"/>
+        </w:rPr>
+      </w:pPr>
+    </w:p>
+    <w:p>
+      <w:pPr>
+        <w:rPr>
+          <w:sz w:val="28"/>
+        </w:rPr>
+      </w:pPr>
+      <w:r>
+        <w:rPr>
+          <w:sz w:val="28"/>
+        </w:rPr>
+        <w:t>To give user a good interface, I will be using Kivy for GUI.</w:t>
       </w:r>
     </w:p>
     <w:p>
@@ -681,37 +604,798 @@
     <w:p>
       <w:pPr>
         <w:rPr>
-          <w:b/>
-          <w:sz w:val="40"/>
-          <w:u w:val="single"/>
-        </w:rPr>
-      </w:pPr>
-    </w:p>
-    <w:p>
-      <w:pPr>
-        <w:rPr>
-          <w:sz w:val="28"/>
-        </w:rPr>
-      </w:pPr>
-    </w:p>
-    <w:p>
-      <w:pPr>
-        <w:rPr>
-          <w:sz w:val="28"/>
-        </w:rPr>
-      </w:pPr>
-    </w:p>
-    <w:p>
-      <w:pPr>
-        <w:rPr>
-          <w:sz w:val="28"/>
-        </w:rPr>
-      </w:pPr>
-    </w:p>
-    <w:p>
-      <w:pPr>
-        <w:rPr>
-          <w:sz w:val="28"/>
+          <w:sz w:val="28"/>
+        </w:rPr>
+      </w:pPr>
+      <w:r>
+        <w:rPr>
+          <w:sz w:val="28"/>
+        </w:rPr>
+        <w:t>A lot of projects have been made previously on NLP using the features, tools and techniques that I have used.</w:t>
+      </w:r>
+      <w:r>
+        <w:rPr>
+          <w:sz w:val="28"/>
+        </w:rPr>
+        <w:br/>
+        <w:t>Below is a literature survey that I did on few of those tools, techniques and properties.</w:t>
+      </w:r>
+    </w:p>
+    <w:p>
+      <w:pPr>
+        <w:jc w:val="center"/>
+        <w:rPr>
+          <w:sz w:val="28"/>
+        </w:rPr>
+      </w:pPr>
+    </w:p>
+    <w:tbl>
+      <w:tblPr>
+        <w:tblStyle w:val="TableGrid"/>
+        <w:tblW w:w="10098" w:type="dxa"/>
+        <w:tblLook w:val="04A0"/>
+      </w:tblPr>
+      <w:tblGrid>
+        <w:gridCol w:w="675"/>
+        <w:gridCol w:w="1863"/>
+        <w:gridCol w:w="3780"/>
+        <w:gridCol w:w="3780"/>
+      </w:tblGrid>
+      <w:tr>
+        <w:tc>
+          <w:tcPr>
+            <w:tcW w:w="675" w:type="dxa"/>
+            <w:vAlign w:val="center"/>
+          </w:tcPr>
+          <w:p>
+            <w:pPr>
+              <w:jc w:val="center"/>
+              <w:rPr>
+                <w:b/>
+              </w:rPr>
+            </w:pPr>
+            <w:r>
+              <w:rPr>
+                <w:b/>
+              </w:rPr>
+              <w:t>Ref no.</w:t>
+            </w:r>
+          </w:p>
+        </w:tc>
+        <w:tc>
+          <w:tcPr>
+            <w:tcW w:w="1863" w:type="dxa"/>
+            <w:vAlign w:val="center"/>
+          </w:tcPr>
+          <w:p>
+            <w:pPr>
+              <w:jc w:val="center"/>
+              <w:rPr>
+                <w:b/>
+              </w:rPr>
+            </w:pPr>
+            <w:r>
+              <w:rPr>
+                <w:b/>
+              </w:rPr>
+              <w:t>Topic</w:t>
+            </w:r>
+          </w:p>
+        </w:tc>
+        <w:tc>
+          <w:tcPr>
+            <w:tcW w:w="3780" w:type="dxa"/>
+            <w:vAlign w:val="center"/>
+          </w:tcPr>
+          <w:p>
+            <w:pPr>
+              <w:jc w:val="center"/>
+              <w:rPr>
+                <w:b/>
+              </w:rPr>
+            </w:pPr>
+            <w:r>
+              <w:rPr>
+                <w:b/>
+              </w:rPr>
+              <w:t>Summary</w:t>
+            </w:r>
+            <w:r>
+              <w:rPr>
+                <w:b/>
+              </w:rPr>
+              <w:t xml:space="preserve"> </w:t>
+            </w:r>
+          </w:p>
+        </w:tc>
+        <w:tc>
+          <w:tcPr>
+            <w:tcW w:w="3780" w:type="dxa"/>
+            <w:vAlign w:val="center"/>
+          </w:tcPr>
+          <w:p>
+            <w:pPr>
+              <w:jc w:val="center"/>
+              <w:rPr>
+                <w:b/>
+              </w:rPr>
+            </w:pPr>
+            <w:r>
+              <w:rPr>
+                <w:b/>
+              </w:rPr>
+              <w:t>Use/Meaning</w:t>
+            </w:r>
+          </w:p>
+        </w:tc>
+      </w:tr>
+      <w:tr>
+        <w:trPr>
+          <w:trHeight w:val="1268"/>
+        </w:trPr>
+        <w:tc>
+          <w:tcPr>
+            <w:tcW w:w="675" w:type="dxa"/>
+            <w:vAlign w:val="center"/>
+          </w:tcPr>
+          <w:p>
+            <w:pPr>
+              <w:jc w:val="center"/>
+            </w:pPr>
+            <w:r>
+              <w:t>1.</w:t>
+            </w:r>
+          </w:p>
+        </w:tc>
+        <w:tc>
+          <w:tcPr>
+            <w:tcW w:w="1863" w:type="dxa"/>
+            <w:vAlign w:val="center"/>
+          </w:tcPr>
+          <w:p>
+            <w:pPr>
+              <w:jc w:val="center"/>
+            </w:pPr>
+            <w:r>
+              <w:t>Web Corpus</w:t>
+            </w:r>
+            <w:r>
+              <w:rPr>
+                <w:vertAlign w:val="superscript"/>
+              </w:rPr>
+              <w:t>[1</w:t>
+            </w:r>
+            <w:r>
+              <w:rPr>
+                <w:vertAlign w:val="superscript"/>
+              </w:rPr>
+              <w:t>]</w:t>
+            </w:r>
+          </w:p>
+        </w:tc>
+        <w:tc>
+          <w:tcPr>
+            <w:tcW w:w="3780" w:type="dxa"/>
+            <w:vAlign w:val="center"/>
+          </w:tcPr>
+          <w:p>
+            <w:pPr>
+              <w:jc w:val="both"/>
+            </w:pPr>
+            <w:r>
+              <w:t>Traditionally written corpora are primarily recorded from print media, with advent of internet, web data can be used to train corpora as well.</w:t>
+            </w:r>
+          </w:p>
+        </w:tc>
+        <w:tc>
+          <w:tcPr>
+            <w:tcW w:w="3780" w:type="dxa"/>
+            <w:vAlign w:val="center"/>
+          </w:tcPr>
+          <w:p>
+            <w:pPr>
+              <w:jc w:val="both"/>
+            </w:pPr>
+            <w:r>
+              <w:t>Corpora are basically huge collections of words and their associated features like meanings, pronunciations.</w:t>
+            </w:r>
+            <w:r>
+              <w:br/>
+              <w:t>They are used for NLP based usages</w:t>
+            </w:r>
+          </w:p>
+        </w:tc>
+      </w:tr>
+      <w:tr>
+        <w:trPr>
+          <w:trHeight w:val="1250"/>
+        </w:trPr>
+        <w:tc>
+          <w:tcPr>
+            <w:tcW w:w="675" w:type="dxa"/>
+            <w:vAlign w:val="center"/>
+          </w:tcPr>
+          <w:p>
+            <w:pPr>
+              <w:jc w:val="center"/>
+            </w:pPr>
+            <w:r>
+              <w:t>2.</w:t>
+            </w:r>
+          </w:p>
+        </w:tc>
+        <w:tc>
+          <w:tcPr>
+            <w:tcW w:w="1863" w:type="dxa"/>
+            <w:vAlign w:val="center"/>
+          </w:tcPr>
+          <w:p>
+            <w:pPr>
+              <w:jc w:val="center"/>
+            </w:pPr>
+            <w:r>
+              <w:t>NLTK</w:t>
+            </w:r>
+            <w:r>
+              <w:rPr>
+                <w:vertAlign w:val="superscript"/>
+              </w:rPr>
+              <w:t>[2]</w:t>
+            </w:r>
+          </w:p>
+        </w:tc>
+        <w:tc>
+          <w:tcPr>
+            <w:tcW w:w="3780" w:type="dxa"/>
+            <w:vAlign w:val="center"/>
+          </w:tcPr>
+          <w:p>
+            <w:pPr>
+              <w:jc w:val="center"/>
+            </w:pPr>
+            <w:r>
+              <w:t>The need of an umbrella covering a lot of linguistics related paradigm gave birth to NLTK toolkit.</w:t>
+            </w:r>
+          </w:p>
+        </w:tc>
+        <w:tc>
+          <w:tcPr>
+            <w:tcW w:w="3780" w:type="dxa"/>
+            <w:vAlign w:val="center"/>
+          </w:tcPr>
+          <w:p>
+            <w:pPr>
+              <w:jc w:val="center"/>
+            </w:pPr>
+            <w:r>
+              <w:t>NLTK</w:t>
+            </w:r>
+            <w:r>
+              <w:t xml:space="preserve"> </w:t>
+            </w:r>
+            <w:r>
+              <w:t>being a</w:t>
+            </w:r>
+            <w:r>
+              <w:t xml:space="preserve"> collection of modules which helps in </w:t>
+            </w:r>
+            <w:r>
+              <w:t xml:space="preserve"> </w:t>
+            </w:r>
+            <w:r>
+              <w:t>computation of linguistics</w:t>
+            </w:r>
+            <w:r>
+              <w:t xml:space="preserve"> is extensively used in projects related to NLP.</w:t>
+            </w:r>
+          </w:p>
+        </w:tc>
+      </w:tr>
+      <w:tr>
+        <w:trPr>
+          <w:trHeight w:val="1871"/>
+        </w:trPr>
+        <w:tc>
+          <w:tcPr>
+            <w:tcW w:w="675" w:type="dxa"/>
+            <w:vAlign w:val="center"/>
+          </w:tcPr>
+          <w:p>
+            <w:pPr>
+              <w:jc w:val="center"/>
+            </w:pPr>
+            <w:r>
+              <w:t>3.</w:t>
+            </w:r>
+          </w:p>
+        </w:tc>
+        <w:tc>
+          <w:tcPr>
+            <w:tcW w:w="1863" w:type="dxa"/>
+            <w:vAlign w:val="center"/>
+          </w:tcPr>
+          <w:p>
+            <w:pPr>
+              <w:jc w:val="center"/>
+            </w:pPr>
+            <w:r>
+              <w:t>WordNet</w:t>
+            </w:r>
+            <w:r>
+              <w:rPr>
+                <w:vertAlign w:val="superscript"/>
+              </w:rPr>
+              <w:t>[3</w:t>
+            </w:r>
+            <w:r>
+              <w:rPr>
+                <w:vertAlign w:val="superscript"/>
+              </w:rPr>
+              <w:t>]</w:t>
+            </w:r>
+          </w:p>
+        </w:tc>
+        <w:tc>
+          <w:tcPr>
+            <w:tcW w:w="3780" w:type="dxa"/>
+            <w:vAlign w:val="center"/>
+          </w:tcPr>
+          <w:p>
+            <w:pPr>
+              <w:jc w:val="both"/>
+            </w:pPr>
+            <w:r>
+              <w:t>WordNet is a lexical database for the English language</w:t>
+            </w:r>
+            <w:r>
+              <w:t>. It is basically a c</w:t>
+            </w:r>
+            <w:r>
+              <w:t>ombination of dictionary and thesaurus</w:t>
+            </w:r>
+            <w:r>
+              <w:t xml:space="preserve"> which contains words, their definitions and many other related words.</w:t>
+            </w:r>
+          </w:p>
+        </w:tc>
+        <w:tc>
+          <w:tcPr>
+            <w:tcW w:w="3780" w:type="dxa"/>
+            <w:vAlign w:val="center"/>
+          </w:tcPr>
+          <w:p>
+            <w:pPr>
+              <w:jc w:val="center"/>
+            </w:pPr>
+            <w:r>
+              <w:t>Wordnet acts as database which is used for fetching properties of words and their related words.</w:t>
+            </w:r>
+          </w:p>
+        </w:tc>
+      </w:tr>
+      <w:tr>
+        <w:trPr>
+          <w:trHeight w:val="1592"/>
+        </w:trPr>
+        <w:tc>
+          <w:tcPr>
+            <w:tcW w:w="675" w:type="dxa"/>
+            <w:vAlign w:val="center"/>
+          </w:tcPr>
+          <w:p>
+            <w:pPr>
+              <w:jc w:val="center"/>
+            </w:pPr>
+            <w:r>
+              <w:t>4.</w:t>
+            </w:r>
+          </w:p>
+        </w:tc>
+        <w:tc>
+          <w:tcPr>
+            <w:tcW w:w="1863" w:type="dxa"/>
+            <w:vAlign w:val="center"/>
+          </w:tcPr>
+          <w:p>
+            <w:pPr>
+              <w:jc w:val="center"/>
+            </w:pPr>
+            <w:r>
+              <w:t>Semantic Analysis</w:t>
+            </w:r>
+            <w:r>
+              <w:rPr>
+                <w:vertAlign w:val="superscript"/>
+              </w:rPr>
+              <w:t>[4]</w:t>
+            </w:r>
+          </w:p>
+        </w:tc>
+        <w:tc>
+          <w:tcPr>
+            <w:tcW w:w="3780" w:type="dxa"/>
+            <w:vAlign w:val="center"/>
+          </w:tcPr>
+          <w:p>
+            <w:pPr>
+              <w:jc w:val="both"/>
+            </w:pPr>
+            <w:r>
+              <w:t xml:space="preserve">Latent Semantic Analysis is a good approach for finding </w:t>
+            </w:r>
+            <w:r>
+              <w:t>accurate</w:t>
+            </w:r>
+            <w:r>
+              <w:t xml:space="preserve"> </w:t>
+            </w:r>
+            <w:r>
+              <w:t>results</w:t>
+            </w:r>
+            <w:r>
+              <w:t xml:space="preserve">. Another </w:t>
+            </w:r>
+            <w:r>
+              <w:t>important use</w:t>
+            </w:r>
+            <w:r>
+              <w:t xml:space="preserve"> of LSA is to find out semantic similarities between </w:t>
+            </w:r>
+            <w:r>
+              <w:t>different set of textual data.</w:t>
+            </w:r>
+          </w:p>
+        </w:tc>
+        <w:tc>
+          <w:tcPr>
+            <w:tcW w:w="3780" w:type="dxa"/>
+            <w:vAlign w:val="center"/>
+          </w:tcPr>
+          <w:p>
+            <w:pPr>
+              <w:jc w:val="center"/>
+            </w:pPr>
+            <w:r>
+              <w:t xml:space="preserve">Semantic Analysis helps </w:t>
+            </w:r>
+            <w:r>
+              <w:t>in determining the meaning of sentences.</w:t>
+            </w:r>
+          </w:p>
+        </w:tc>
+      </w:tr>
+      <w:tr>
+        <w:trPr>
+          <w:trHeight w:val="1808"/>
+        </w:trPr>
+        <w:tc>
+          <w:tcPr>
+            <w:tcW w:w="675" w:type="dxa"/>
+            <w:vAlign w:val="center"/>
+          </w:tcPr>
+          <w:p>
+            <w:pPr>
+              <w:jc w:val="center"/>
+            </w:pPr>
+            <w:r>
+              <w:t>5.</w:t>
+            </w:r>
+          </w:p>
+        </w:tc>
+        <w:tc>
+          <w:tcPr>
+            <w:tcW w:w="1863" w:type="dxa"/>
+            <w:vAlign w:val="center"/>
+          </w:tcPr>
+          <w:p>
+            <w:pPr>
+              <w:jc w:val="center"/>
+            </w:pPr>
+            <w:r>
+              <w:t>Phonetics</w:t>
+            </w:r>
+            <w:r>
+              <w:t>[5]</w:t>
+            </w:r>
+          </w:p>
+        </w:tc>
+        <w:tc>
+          <w:tcPr>
+            <w:tcW w:w="3780" w:type="dxa"/>
+            <w:vAlign w:val="center"/>
+          </w:tcPr>
+          <w:p>
+            <w:pPr>
+              <w:jc w:val="center"/>
+            </w:pPr>
+            <w:r>
+              <w:t>Phonology is used to recognize sound so as to find out the language, semantic and syntactic meaning. It also helps in pronouncing words and finding phonetically similar words.</w:t>
+            </w:r>
+          </w:p>
+        </w:tc>
+        <w:tc>
+          <w:tcPr>
+            <w:tcW w:w="3780" w:type="dxa"/>
+            <w:vAlign w:val="center"/>
+          </w:tcPr>
+          <w:p>
+            <w:pPr>
+              <w:jc w:val="center"/>
+            </w:pPr>
+            <w:r>
+              <w:t>Stores data related to pronunciation of words, hence used in projects related to rhyming words.</w:t>
+            </w:r>
+          </w:p>
+        </w:tc>
+      </w:tr>
+      <w:tr>
+        <w:tc>
+          <w:tcPr>
+            <w:tcW w:w="675" w:type="dxa"/>
+            <w:vAlign w:val="center"/>
+          </w:tcPr>
+          <w:p>
+            <w:pPr>
+              <w:jc w:val="center"/>
+            </w:pPr>
+            <w:r>
+              <w:t>6.</w:t>
+            </w:r>
+          </w:p>
+        </w:tc>
+        <w:tc>
+          <w:tcPr>
+            <w:tcW w:w="1863" w:type="dxa"/>
+            <w:vAlign w:val="center"/>
+          </w:tcPr>
+          <w:p>
+            <w:pPr>
+              <w:jc w:val="center"/>
+            </w:pPr>
+            <w:r>
+              <w:t xml:space="preserve">Python GUI </w:t>
+            </w:r>
+            <w:r>
+              <w:rPr>
+                <w:vertAlign w:val="superscript"/>
+              </w:rPr>
+              <w:t>[6]</w:t>
+            </w:r>
+          </w:p>
+        </w:tc>
+        <w:tc>
+          <w:tcPr>
+            <w:tcW w:w="3780" w:type="dxa"/>
+            <w:vAlign w:val="center"/>
+          </w:tcPr>
+          <w:p>
+            <w:pPr>
+              <w:autoSpaceDE w:val="0"/>
+              <w:autoSpaceDN w:val="0"/>
+              <w:adjustRightInd w:val="0"/>
+            </w:pPr>
+            <w:r>
+              <w:t>There are many GUI libraries for</w:t>
+            </w:r>
+          </w:p>
+          <w:p>
+            <w:pPr>
+              <w:autoSpaceDE w:val="0"/>
+              <w:autoSpaceDN w:val="0"/>
+              <w:adjustRightInd w:val="0"/>
+            </w:pPr>
+            <w:r>
+              <w:t>Python</w:t>
+            </w:r>
+            <w:r>
+              <w:t xml:space="preserve"> programs</w:t>
+            </w:r>
+            <w:r>
+              <w:t xml:space="preserve">. The most </w:t>
+            </w:r>
+            <w:r>
+              <w:t>famous</w:t>
+            </w:r>
+            <w:r>
+              <w:t xml:space="preserve"> ones are: Kivy</w:t>
+            </w:r>
+            <w:r>
+              <w:t>,</w:t>
+            </w:r>
+            <w:r>
+              <w:t xml:space="preserve"> Tkinter,</w:t>
+            </w:r>
+            <w:r>
+              <w:t xml:space="preserve"> </w:t>
+            </w:r>
+            <w:r>
+              <w:t>PyQt, PyGUI,</w:t>
+            </w:r>
+          </w:p>
+          <w:p>
+            <w:pPr>
+              <w:autoSpaceDE w:val="0"/>
+              <w:autoSpaceDN w:val="0"/>
+              <w:adjustRightInd w:val="0"/>
+            </w:pPr>
+            <w:r>
+              <w:t>Pyform</w:t>
+            </w:r>
+            <w:r>
+              <w:t xml:space="preserve">s, </w:t>
+            </w:r>
+            <w:r>
+              <w:t xml:space="preserve">PySide, Flexx, </w:t>
+            </w:r>
+            <w:r>
+              <w:t xml:space="preserve">PySimpleGUI, </w:t>
+            </w:r>
+            <w:r>
+              <w:t>IPyWidgets</w:t>
+            </w:r>
+            <w:r>
+              <w:t>, Wax Python GUI,</w:t>
+            </w:r>
+            <w:r>
+              <w:t xml:space="preserve"> etc</w:t>
+            </w:r>
+            <w:r>
+              <w:rPr>
+                <w:rFonts w:ascii="NimbusRomNo9L-Regu" w:hAnsi="NimbusRomNo9L-Regu" w:cs="NimbusRomNo9L-Regu"/>
+                <w:sz w:val="24"/>
+                <w:szCs w:val="24"/>
+              </w:rPr>
+              <w:t>.</w:t>
+            </w:r>
+          </w:p>
+        </w:tc>
+        <w:tc>
+          <w:tcPr>
+            <w:tcW w:w="3780" w:type="dxa"/>
+            <w:vAlign w:val="center"/>
+          </w:tcPr>
+          <w:p>
+            <w:pPr>
+              <w:jc w:val="center"/>
+            </w:pPr>
+            <w:r>
+              <w:t>To give a Graphical User Interface to the python programs.</w:t>
+            </w:r>
+          </w:p>
+        </w:tc>
+      </w:tr>
+      <w:tr>
+        <w:tc>
+          <w:tcPr>
+            <w:tcW w:w="675" w:type="dxa"/>
+            <w:vAlign w:val="center"/>
+          </w:tcPr>
+          <w:p>
+            <w:pPr>
+              <w:jc w:val="center"/>
+            </w:pPr>
+            <w:r>
+              <w:lastRenderedPageBreak/>
+              <w:t>7.</w:t>
+            </w:r>
+          </w:p>
+        </w:tc>
+        <w:tc>
+          <w:tcPr>
+            <w:tcW w:w="1863" w:type="dxa"/>
+            <w:vAlign w:val="center"/>
+          </w:tcPr>
+          <w:p>
+            <w:pPr>
+              <w:jc w:val="center"/>
+            </w:pPr>
+            <w:r>
+              <w:t>Dictionary</w:t>
+            </w:r>
+            <w:r>
+              <w:rPr>
+                <w:vertAlign w:val="superscript"/>
+              </w:rPr>
+              <w:t>[7][8]</w:t>
+            </w:r>
+          </w:p>
+        </w:tc>
+        <w:tc>
+          <w:tcPr>
+            <w:tcW w:w="3780" w:type="dxa"/>
+            <w:vAlign w:val="center"/>
+          </w:tcPr>
+          <w:p>
+            <w:pPr>
+              <w:jc w:val="center"/>
+            </w:pPr>
+            <w:r>
+              <w:t>Dictionary requires corpus which contains words and its attributes like meaning, pronunciation, example etc. so that it can also be used for machine translation and language processing.</w:t>
+            </w:r>
+          </w:p>
+          <w:p>
+            <w:pPr>
+              <w:jc w:val="center"/>
+            </w:pPr>
+            <w:r>
+              <w:t xml:space="preserve"> Computer can be taught to mimic </w:t>
+            </w:r>
+            <w:r>
+              <w:t>human judgement of rhyme by assigning specific roles to the location of primary stress, the similarity of phonetic segments, and other factors</w:t>
+            </w:r>
+            <w:r>
+              <w:t>.</w:t>
+            </w:r>
+          </w:p>
+        </w:tc>
+        <w:tc>
+          <w:tcPr>
+            <w:tcW w:w="3780" w:type="dxa"/>
+            <w:vAlign w:val="center"/>
+          </w:tcPr>
+          <w:p>
+            <w:pPr>
+              <w:pStyle w:val="Heading1"/>
+            </w:pPr>
+            <w:r>
+              <w:rPr>
+                <w:rFonts w:asciiTheme="minorHAnsi" w:eastAsiaTheme="minorEastAsia" w:hAnsiTheme="minorHAnsi" w:cstheme="minorBidi"/>
+                <w:b w:val="0"/>
+                <w:bCs w:val="0"/>
+                <w:kern w:val="0"/>
+                <w:sz w:val="22"/>
+                <w:szCs w:val="22"/>
+              </w:rPr>
+              <w:t xml:space="preserve">In addition to using dictionary for finding meanings, one can also use it to find </w:t>
+            </w:r>
+            <w:r>
+              <w:rPr>
+                <w:rFonts w:asciiTheme="minorHAnsi" w:eastAsiaTheme="minorEastAsia" w:hAnsiTheme="minorHAnsi" w:cstheme="minorBidi"/>
+                <w:b w:val="0"/>
+                <w:bCs w:val="0"/>
+                <w:kern w:val="0"/>
+                <w:sz w:val="22"/>
+                <w:szCs w:val="22"/>
+              </w:rPr>
+              <w:t>rhyming words and p</w:t>
+            </w:r>
+            <w:r>
+              <w:rPr>
+                <w:rFonts w:asciiTheme="minorHAnsi" w:eastAsiaTheme="minorEastAsia" w:hAnsiTheme="minorHAnsi" w:cstheme="minorBidi"/>
+                <w:b w:val="0"/>
+                <w:bCs w:val="0"/>
+                <w:kern w:val="0"/>
+                <w:sz w:val="22"/>
+                <w:szCs w:val="22"/>
+              </w:rPr>
+              <w:t>ronunciations</w:t>
+            </w:r>
+            <w:r>
+              <w:rPr>
+                <w:rFonts w:asciiTheme="minorHAnsi" w:eastAsiaTheme="minorEastAsia" w:hAnsiTheme="minorHAnsi" w:cstheme="minorBidi"/>
+                <w:b w:val="0"/>
+                <w:bCs w:val="0"/>
+                <w:kern w:val="0"/>
+                <w:sz w:val="22"/>
+                <w:szCs w:val="22"/>
+              </w:rPr>
+              <w:t>.</w:t>
+            </w:r>
+          </w:p>
+        </w:tc>
+      </w:tr>
+    </w:tbl>
+    <w:p>
+      <w:pPr>
+        <w:rPr>
+          <w:b/>
+        </w:rPr>
+      </w:pPr>
+    </w:p>
+    <w:p>
+      <w:pPr>
+        <w:rPr>
+          <w:b/>
         </w:rPr>
       </w:pPr>
     </w:p>
@@ -912,16 +1596,21 @@
         <w:rPr>
           <w:sz w:val="28"/>
         </w:rPr>
-        <w:t>Flowchart (Overview</w:t>
-      </w:r>
-      <w:proofErr w:type="gramStart"/>
-      <w:r>
-        <w:rPr>
-          <w:sz w:val="28"/>
-        </w:rPr>
-        <w:t>) :</w:t>
-      </w:r>
-      <w:proofErr w:type="gramEnd"/>
+        <w:t>Modules</w:t>
+      </w:r>
+      <w:r>
+        <w:rPr>
+          <w:sz w:val="28"/>
+        </w:rPr>
+        <w:t xml:space="preserve"> :</w:t>
+      </w:r>
+    </w:p>
+    <w:p>
+      <w:pPr>
+        <w:rPr>
+          <w:sz w:val="28"/>
+        </w:rPr>
+      </w:pPr>
     </w:p>
     <w:p>
       <w:pPr>
@@ -1012,23 +1701,38 @@
     <w:p>
       <w:pPr>
         <w:rPr>
-          <w:sz w:val="28"/>
-        </w:rPr>
-      </w:pPr>
-      <w:r>
-        <w:rPr>
           <w:noProof/>
           <w:sz w:val="28"/>
         </w:rPr>
-        <w:lastRenderedPageBreak/>
+      </w:pPr>
+      <w:r>
+        <w:rPr>
+          <w:noProof/>
+          <w:sz w:val="28"/>
+        </w:rPr>
+        <w:t>Workflow Diagram:</w:t>
+      </w:r>
+    </w:p>
+    <w:p>
+      <w:pPr>
+        <w:rPr>
+          <w:noProof/>
+          <w:sz w:val="28"/>
+        </w:rPr>
+      </w:pPr>
+      <w:r>
+        <w:rPr>
+          <w:noProof/>
+          <w:sz w:val="28"/>
+        </w:rPr>
         <w:drawing>
           <wp:anchor distT="0" distB="0" distL="114300" distR="114300" simplePos="0" relativeHeight="251658240" behindDoc="1" locked="0" layoutInCell="1" allowOverlap="1">
             <wp:simplePos x="0" y="0"/>
             <wp:positionH relativeFrom="column">
-              <wp:posOffset>-394335</wp:posOffset>
+              <wp:posOffset>-393700</wp:posOffset>
             </wp:positionH>
             <wp:positionV relativeFrom="paragraph">
-              <wp:posOffset>406400</wp:posOffset>
+              <wp:posOffset>802640</wp:posOffset>
             </wp:positionV>
             <wp:extent cx="6774180" cy="2146300"/>
             <wp:effectExtent l="19050" t="0" r="7620" b="0"/>
@@ -1083,17 +1787,751 @@
           </wp:anchor>
         </w:drawing>
       </w:r>
-      <w:r>
-        <w:rPr>
-          <w:sz w:val="28"/>
-        </w:rPr>
-        <w:t xml:space="preserve">Flowchart (Detailed): </w:t>
-      </w:r>
-    </w:p>
-    <w:p>
-      <w:pPr>
-        <w:rPr>
-          <w:sz w:val="28"/>
+    </w:p>
+    <w:p>
+      <w:pPr>
+        <w:rPr>
+          <w:sz w:val="28"/>
+        </w:rPr>
+      </w:pPr>
+    </w:p>
+    <w:p>
+      <w:pPr>
+        <w:rPr>
+          <w:sz w:val="28"/>
+        </w:rPr>
+      </w:pPr>
+    </w:p>
+    <w:p>
+      <w:pPr>
+        <w:rPr>
+          <w:sz w:val="28"/>
+        </w:rPr>
+      </w:pPr>
+    </w:p>
+    <w:p>
+      <w:pPr>
+        <w:rPr>
+          <w:sz w:val="28"/>
+        </w:rPr>
+      </w:pPr>
+    </w:p>
+    <w:p>
+      <w:pPr>
+        <w:rPr>
+          <w:sz w:val="28"/>
+        </w:rPr>
+      </w:pPr>
+      <w:r>
+        <w:rPr>
+          <w:sz w:val="28"/>
+        </w:rPr>
+        <w:t>Class</w:t>
+      </w:r>
+      <w:r>
+        <w:rPr>
+          <w:sz w:val="28"/>
+        </w:rPr>
+        <w:t xml:space="preserve"> Diagram</w:t>
+      </w:r>
+      <w:r>
+        <w:rPr>
+          <w:sz w:val="28"/>
+        </w:rPr>
+        <w:t>:</w:t>
+      </w:r>
+    </w:p>
+    <w:p>
+      <w:pPr>
+        <w:rPr>
+          <w:sz w:val="28"/>
+        </w:rPr>
+      </w:pPr>
+    </w:p>
+    <w:p>
+      <w:pPr>
+        <w:rPr>
+          <w:sz w:val="28"/>
+        </w:rPr>
+      </w:pPr>
+      <w:r>
+        <w:rPr>
+          <w:noProof/>
+          <w:sz w:val="28"/>
+        </w:rPr>
+        <w:drawing>
+          <wp:inline distT="0" distB="0" distL="0" distR="0">
+            <wp:extent cx="5535930" cy="1582420"/>
+            <wp:effectExtent l="19050" t="0" r="7620" b="0"/>
+            <wp:docPr id="3" name="Picture 1" descr="D:\learn_n_try\Wordzone\Flowcharts\ClassDiagram.jpg"/>
+            <wp:cNvGraphicFramePr>
+              <a:graphicFrameLocks xmlns:a="http://schemas.openxmlformats.org/drawingml/2006/main" noChangeAspect="1"/>
+            </wp:cNvGraphicFramePr>
+            <a:graphic xmlns:a="http://schemas.openxmlformats.org/drawingml/2006/main">
+              <a:graphicData uri="http://schemas.openxmlformats.org/drawingml/2006/picture">
+                <pic:pic xmlns:pic="http://schemas.openxmlformats.org/drawingml/2006/picture">
+                  <pic:nvPicPr>
+                    <pic:cNvPr id="0" name="Picture 1" descr="D:\learn_n_try\Wordzone\Flowcharts\ClassDiagram.jpg"/>
+                    <pic:cNvPicPr>
+                      <a:picLocks noChangeAspect="1" noChangeArrowheads="1"/>
+                    </pic:cNvPicPr>
+                  </pic:nvPicPr>
+                  <pic:blipFill>
+                    <a:blip r:embed="rId10"/>
+                    <a:srcRect/>
+                    <a:stretch>
+                      <a:fillRect/>
+                    </a:stretch>
+                  </pic:blipFill>
+                  <pic:spPr bwMode="auto">
+                    <a:xfrm>
+                      <a:off x="0" y="0"/>
+                      <a:ext cx="5535930" cy="1582420"/>
+                    </a:xfrm>
+                    <a:prstGeom prst="rect">
+                      <a:avLst/>
+                    </a:prstGeom>
+                    <a:noFill/>
+                    <a:ln w="9525">
+                      <a:noFill/>
+                      <a:miter lim="800000"/>
+                      <a:headEnd/>
+                      <a:tailEnd/>
+                    </a:ln>
+                  </pic:spPr>
+                </pic:pic>
+              </a:graphicData>
+            </a:graphic>
+          </wp:inline>
+        </w:drawing>
+      </w:r>
+    </w:p>
+    <w:p>
+      <w:pPr>
+        <w:rPr>
+          <w:sz w:val="28"/>
+        </w:rPr>
+      </w:pPr>
+    </w:p>
+    <w:p>
+      <w:pPr>
+        <w:rPr>
+          <w:sz w:val="28"/>
+        </w:rPr>
+      </w:pPr>
+    </w:p>
+    <w:p>
+      <w:pPr>
+        <w:rPr>
+          <w:sz w:val="28"/>
+        </w:rPr>
+      </w:pPr>
+      <w:r>
+        <w:rPr>
+          <w:sz w:val="28"/>
+        </w:rPr>
+        <w:lastRenderedPageBreak/>
+        <w:t>System Architecture:</w:t>
+      </w:r>
+    </w:p>
+    <w:p>
+      <w:pPr>
+        <w:rPr>
+          <w:sz w:val="28"/>
+        </w:rPr>
+      </w:pPr>
+      <w:r>
+        <w:rPr>
+          <w:noProof/>
+          <w:sz w:val="28"/>
+        </w:rPr>
+        <w:drawing>
+          <wp:anchor distT="0" distB="0" distL="114300" distR="114300" simplePos="0" relativeHeight="251659264" behindDoc="1" locked="0" layoutInCell="1" allowOverlap="1">
+            <wp:simplePos x="0" y="0"/>
+            <wp:positionH relativeFrom="column">
+              <wp:posOffset>12700</wp:posOffset>
+            </wp:positionH>
+            <wp:positionV relativeFrom="paragraph">
+              <wp:posOffset>315595</wp:posOffset>
+            </wp:positionV>
+            <wp:extent cx="5943600" cy="2336800"/>
+            <wp:effectExtent l="19050" t="0" r="0" b="0"/>
+            <wp:wrapTight wrapText="bothSides">
+              <wp:wrapPolygon edited="0">
+                <wp:start x="-69" y="0"/>
+                <wp:lineTo x="-69" y="21483"/>
+                <wp:lineTo x="21600" y="21483"/>
+                <wp:lineTo x="21600" y="0"/>
+                <wp:lineTo x="-69" y="0"/>
+              </wp:wrapPolygon>
+            </wp:wrapTight>
+            <wp:docPr id="4" name="Picture 2" descr="D:\learn_n_try\Wordzone\Flowcharts\SystemArchitecture.jpg"/>
+            <wp:cNvGraphicFramePr>
+              <a:graphicFrameLocks xmlns:a="http://schemas.openxmlformats.org/drawingml/2006/main" noChangeAspect="1"/>
+            </wp:cNvGraphicFramePr>
+            <a:graphic xmlns:a="http://schemas.openxmlformats.org/drawingml/2006/main">
+              <a:graphicData uri="http://schemas.openxmlformats.org/drawingml/2006/picture">
+                <pic:pic xmlns:pic="http://schemas.openxmlformats.org/drawingml/2006/picture">
+                  <pic:nvPicPr>
+                    <pic:cNvPr id="0" name="Picture 2" descr="D:\learn_n_try\Wordzone\Flowcharts\SystemArchitecture.jpg"/>
+                    <pic:cNvPicPr>
+                      <a:picLocks noChangeAspect="1" noChangeArrowheads="1"/>
+                    </pic:cNvPicPr>
+                  </pic:nvPicPr>
+                  <pic:blipFill>
+                    <a:blip r:embed="rId11"/>
+                    <a:srcRect/>
+                    <a:stretch>
+                      <a:fillRect/>
+                    </a:stretch>
+                  </pic:blipFill>
+                  <pic:spPr bwMode="auto">
+                    <a:xfrm>
+                      <a:off x="0" y="0"/>
+                      <a:ext cx="5943600" cy="2336800"/>
+                    </a:xfrm>
+                    <a:prstGeom prst="rect">
+                      <a:avLst/>
+                    </a:prstGeom>
+                    <a:noFill/>
+                    <a:ln w="9525">
+                      <a:noFill/>
+                      <a:miter lim="800000"/>
+                      <a:headEnd/>
+                      <a:tailEnd/>
+                    </a:ln>
+                  </pic:spPr>
+                </pic:pic>
+              </a:graphicData>
+            </a:graphic>
+          </wp:anchor>
+        </w:drawing>
+      </w:r>
+    </w:p>
+    <w:p>
+      <w:pPr>
+        <w:rPr>
+          <w:sz w:val="28"/>
+        </w:rPr>
+      </w:pPr>
+    </w:p>
+    <w:p>
+      <w:pPr>
+        <w:rPr>
+          <w:sz w:val="28"/>
+        </w:rPr>
+      </w:pPr>
+    </w:p>
+    <w:p>
+      <w:pPr>
+        <w:rPr>
+          <w:sz w:val="28"/>
+        </w:rPr>
+      </w:pPr>
+      <w:r>
+        <w:rPr>
+          <w:sz w:val="28"/>
+        </w:rPr>
+        <w:t>UML Diagram:</w:t>
+      </w:r>
+    </w:p>
+    <w:p>
+      <w:pPr>
+        <w:rPr>
+          <w:sz w:val="28"/>
+        </w:rPr>
+      </w:pPr>
+      <w:r>
+        <w:rPr>
+          <w:noProof/>
+          <w:sz w:val="28"/>
+        </w:rPr>
+        <w:drawing>
+          <wp:inline distT="0" distB="0" distL="0" distR="0">
+            <wp:extent cx="5943600" cy="3514457"/>
+            <wp:effectExtent l="19050" t="0" r="0" b="0"/>
+            <wp:docPr id="7" name="Picture 3" descr="D:\learn_n_try\Wordzone\Flowcharts\UML-final.jpg"/>
+            <wp:cNvGraphicFramePr>
+              <a:graphicFrameLocks xmlns:a="http://schemas.openxmlformats.org/drawingml/2006/main" noChangeAspect="1"/>
+            </wp:cNvGraphicFramePr>
+            <a:graphic xmlns:a="http://schemas.openxmlformats.org/drawingml/2006/main">
+              <a:graphicData uri="http://schemas.openxmlformats.org/drawingml/2006/picture">
+                <pic:pic xmlns:pic="http://schemas.openxmlformats.org/drawingml/2006/picture">
+                  <pic:nvPicPr>
+                    <pic:cNvPr id="0" name="Picture 3" descr="D:\learn_n_try\Wordzone\Flowcharts\UML-final.jpg"/>
+                    <pic:cNvPicPr>
+                      <a:picLocks noChangeAspect="1" noChangeArrowheads="1"/>
+                    </pic:cNvPicPr>
+                  </pic:nvPicPr>
+                  <pic:blipFill>
+                    <a:blip r:embed="rId12" cstate="print"/>
+                    <a:srcRect/>
+                    <a:stretch>
+                      <a:fillRect/>
+                    </a:stretch>
+                  </pic:blipFill>
+                  <pic:spPr bwMode="auto">
+                    <a:xfrm>
+                      <a:off x="0" y="0"/>
+                      <a:ext cx="5943600" cy="3514457"/>
+                    </a:xfrm>
+                    <a:prstGeom prst="rect">
+                      <a:avLst/>
+                    </a:prstGeom>
+                    <a:noFill/>
+                    <a:ln w="9525">
+                      <a:noFill/>
+                      <a:miter lim="800000"/>
+                      <a:headEnd/>
+                      <a:tailEnd/>
+                    </a:ln>
+                  </pic:spPr>
+                </pic:pic>
+              </a:graphicData>
+            </a:graphic>
+          </wp:inline>
+        </w:drawing>
+      </w:r>
+    </w:p>
+    <w:p>
+      <w:pPr>
+        <w:rPr>
+          <w:sz w:val="28"/>
+        </w:rPr>
+      </w:pPr>
+    </w:p>
+    <w:p>
+      <w:pPr>
+        <w:rPr>
+          <w:b/>
+          <w:sz w:val="32"/>
+          <w:u w:val="single"/>
+        </w:rPr>
+      </w:pPr>
+      <w:r>
+        <w:rPr>
+          <w:b/>
+          <w:sz w:val="32"/>
+          <w:u w:val="single"/>
+        </w:rPr>
+        <w:lastRenderedPageBreak/>
+        <w:t>References:</w:t>
+      </w:r>
+    </w:p>
+    <w:p>
+      <w:pPr>
+        <w:autoSpaceDE w:val="0"/>
+        <w:autoSpaceDN w:val="0"/>
+        <w:adjustRightInd w:val="0"/>
+        <w:spacing w:after="0" w:line="240" w:lineRule="auto"/>
+      </w:pPr>
+      <w:r>
+        <w:t>[1]</w:t>
+      </w:r>
+      <w:r>
+        <w:t>.</w:t>
+      </w:r>
+      <w:r>
+        <w:t xml:space="preserve"> </w:t>
+      </w:r>
+      <w:r>
+        <w:t>Liu Vinci &amp; Curran  James(2006),</w:t>
+      </w:r>
+      <w:r>
+        <w:t>Web Text Corpus fo</w:t>
+      </w:r>
+      <w:r>
+        <w:t>r Natural Language Processing.</w:t>
+      </w:r>
+    </w:p>
+    <w:p>
+      <w:pPr>
+        <w:autoSpaceDE w:val="0"/>
+        <w:autoSpaceDN w:val="0"/>
+        <w:adjustRightInd w:val="0"/>
+        <w:spacing w:after="0" w:line="240" w:lineRule="auto"/>
+        <w:rPr>
+          <w:rFonts w:ascii="Times New Roman" w:hAnsi="Times New Roman" w:cs="Times New Roman"/>
+          <w:sz w:val="24"/>
+          <w:szCs w:val="24"/>
+        </w:rPr>
+      </w:pPr>
+    </w:p>
+    <w:p>
+      <w:pPr>
+        <w:autoSpaceDE w:val="0"/>
+        <w:autoSpaceDN w:val="0"/>
+        <w:adjustRightInd w:val="0"/>
+        <w:spacing w:after="0" w:line="240" w:lineRule="auto"/>
+      </w:pPr>
+      <w:r>
+        <w:t>[</w:t>
+      </w:r>
+      <w:r>
+        <w:t>2</w:t>
+      </w:r>
+      <w:r>
+        <w:t>] Loper, Edward &amp; Bird, Steven. (2002). NLTK: the Natural Language Toolkit. CoRR. cs.CL/0205028. 10.3115/1118108.1118117.</w:t>
+      </w:r>
+    </w:p>
+    <w:p>
+      <w:pPr>
+        <w:autoSpaceDE w:val="0"/>
+        <w:autoSpaceDN w:val="0"/>
+        <w:adjustRightInd w:val="0"/>
+        <w:spacing w:after="0" w:line="240" w:lineRule="auto"/>
+      </w:pPr>
+    </w:p>
+    <w:p>
+      <w:pPr>
+        <w:autoSpaceDE w:val="0"/>
+        <w:autoSpaceDN w:val="0"/>
+        <w:adjustRightInd w:val="0"/>
+        <w:spacing w:after="0" w:line="240" w:lineRule="auto"/>
+      </w:pPr>
+      <w:r>
+        <w:t>[</w:t>
+      </w:r>
+      <w:r>
+        <w:t>3</w:t>
+      </w:r>
+      <w:r>
+        <w:t>]</w:t>
+      </w:r>
+      <w:r>
+        <w:t xml:space="preserve"> </w:t>
+      </w:r>
+      <w:r>
+        <w:t xml:space="preserve">Miller, George &amp; Beckwith, R. &amp; Fellbaum, Christiane &amp; Gross, Derek &amp; Miller, Katherine. (1991). Introduction to WordNet: An On-line Lexical Database*. 3. 10.1093/ijl/3.4.235. </w:t>
+      </w:r>
+    </w:p>
+    <w:p>
+      <w:pPr>
+        <w:autoSpaceDE w:val="0"/>
+        <w:autoSpaceDN w:val="0"/>
+        <w:adjustRightInd w:val="0"/>
+        <w:spacing w:after="0" w:line="240" w:lineRule="auto"/>
+      </w:pPr>
+    </w:p>
+    <w:p>
+      <w:pPr>
+        <w:pStyle w:val="Default"/>
+        <w:rPr>
+          <w:rFonts w:asciiTheme="minorHAnsi" w:hAnsiTheme="minorHAnsi" w:cstheme="minorBidi"/>
+          <w:sz w:val="22"/>
+          <w:szCs w:val="22"/>
+        </w:rPr>
+      </w:pPr>
+      <w:r>
+        <w:rPr>
+          <w:rFonts w:asciiTheme="minorHAnsi" w:hAnsiTheme="minorHAnsi" w:cstheme="minorBidi"/>
+          <w:color w:val="auto"/>
+          <w:sz w:val="22"/>
+          <w:szCs w:val="22"/>
+        </w:rPr>
+        <w:t>[4]</w:t>
+      </w:r>
+      <w:r>
+        <w:rPr>
+          <w:rFonts w:asciiTheme="minorHAnsi" w:hAnsiTheme="minorHAnsi" w:cstheme="minorBidi"/>
+          <w:color w:val="auto"/>
+          <w:sz w:val="22"/>
+          <w:szCs w:val="22"/>
+        </w:rPr>
+        <w:t xml:space="preserve"> Rajani S, M. Hanumanthappa, 2016, “</w:t>
+      </w:r>
+      <w:r>
+        <w:rPr>
+          <w:rFonts w:asciiTheme="minorHAnsi" w:hAnsiTheme="minorHAnsi" w:cstheme="minorBidi"/>
+          <w:sz w:val="22"/>
+          <w:szCs w:val="22"/>
+        </w:rPr>
+        <w:t>Techniques of Semantic Analysis for Natural Language Processing – A Detailed Survey”</w:t>
+      </w:r>
+    </w:p>
+    <w:p>
+      <w:pPr>
+        <w:autoSpaceDE w:val="0"/>
+        <w:autoSpaceDN w:val="0"/>
+        <w:adjustRightInd w:val="0"/>
+        <w:spacing w:after="0" w:line="240" w:lineRule="auto"/>
+      </w:pPr>
+      <w:r>
+        <w:t xml:space="preserve"> </w:t>
+      </w:r>
+    </w:p>
+    <w:p>
+      <w:pPr>
+        <w:pStyle w:val="Default"/>
+        <w:rPr>
+          <w:rFonts w:asciiTheme="minorHAnsi" w:hAnsiTheme="minorHAnsi" w:cstheme="minorBidi"/>
+          <w:color w:val="auto"/>
+          <w:sz w:val="22"/>
+          <w:szCs w:val="22"/>
+        </w:rPr>
+      </w:pPr>
+      <w:r>
+        <w:rPr>
+          <w:rFonts w:asciiTheme="minorHAnsi" w:hAnsiTheme="minorHAnsi" w:cstheme="minorBidi"/>
+          <w:color w:val="auto"/>
+          <w:sz w:val="22"/>
+          <w:szCs w:val="22"/>
+        </w:rPr>
+        <w:t>[5]  Dr. M Hanumanthappa, Rashmi S, Jyothi N M</w:t>
+      </w:r>
+      <w:r>
+        <w:rPr>
+          <w:rFonts w:asciiTheme="minorHAnsi" w:hAnsiTheme="minorHAnsi" w:cstheme="minorBidi"/>
+          <w:color w:val="auto"/>
+          <w:sz w:val="22"/>
+          <w:szCs w:val="22"/>
+        </w:rPr>
+        <w:t>,</w:t>
+      </w:r>
+      <w:r>
+        <w:rPr>
+          <w:rFonts w:asciiTheme="minorHAnsi" w:hAnsiTheme="minorHAnsi" w:cstheme="minorBidi"/>
+          <w:color w:val="auto"/>
+          <w:sz w:val="22"/>
+          <w:szCs w:val="22"/>
+        </w:rPr>
+        <w:t xml:space="preserve"> “Impact of Phonetics in Natural Language Processing: A Literature Survey”</w:t>
+      </w:r>
+      <w:r>
+        <w:rPr>
+          <w:rFonts w:asciiTheme="minorHAnsi" w:hAnsiTheme="minorHAnsi" w:cstheme="minorBidi"/>
+          <w:color w:val="auto"/>
+          <w:sz w:val="22"/>
+          <w:szCs w:val="22"/>
+        </w:rPr>
+        <w:t xml:space="preserve">, </w:t>
+      </w:r>
+      <w:r>
+        <w:rPr>
+          <w:rFonts w:asciiTheme="minorHAnsi" w:hAnsiTheme="minorHAnsi" w:cstheme="minorBidi"/>
+          <w:color w:val="auto"/>
+          <w:sz w:val="22"/>
+          <w:szCs w:val="22"/>
+        </w:rPr>
+        <w:t>IJISET - International Journal of Innovative Science, Engineering &amp; Technology, Vol. 1 Issue 3, May 2014.</w:t>
+      </w:r>
+    </w:p>
+    <w:p>
+      <w:pPr>
+        <w:pStyle w:val="Default"/>
+        <w:rPr>
+          <w:rFonts w:asciiTheme="minorHAnsi" w:hAnsiTheme="minorHAnsi" w:cstheme="minorBidi"/>
+          <w:color w:val="auto"/>
+          <w:sz w:val="22"/>
+          <w:szCs w:val="22"/>
+        </w:rPr>
+      </w:pPr>
+    </w:p>
+    <w:p>
+      <w:pPr>
+        <w:pStyle w:val="Default"/>
+        <w:rPr>
+          <w:rFonts w:asciiTheme="minorHAnsi" w:hAnsiTheme="minorHAnsi" w:cstheme="minorBidi"/>
+          <w:color w:val="auto"/>
+          <w:sz w:val="22"/>
+          <w:szCs w:val="22"/>
+        </w:rPr>
+      </w:pPr>
+      <w:r>
+        <w:rPr>
+          <w:rFonts w:asciiTheme="minorHAnsi" w:hAnsiTheme="minorHAnsi" w:cstheme="minorBidi"/>
+          <w:color w:val="auto"/>
+          <w:sz w:val="22"/>
+          <w:szCs w:val="22"/>
+        </w:rPr>
+        <w:t>[6]</w:t>
+      </w:r>
+      <w:r>
+        <w:rPr>
+          <w:rFonts w:asciiTheme="minorHAnsi" w:hAnsiTheme="minorHAnsi" w:cstheme="minorBidi"/>
+          <w:color w:val="auto"/>
+          <w:sz w:val="22"/>
+          <w:szCs w:val="22"/>
+        </w:rPr>
+        <w:t xml:space="preserve"> Primoz Podrzaj . A brief demonstration of some Python GUI libraries Proceedings of The 8th International Conference on Informatics and Applications ICIA2019, Japan, </w:t>
+      </w:r>
+      <w:r>
+        <w:rPr>
+          <w:rFonts w:asciiTheme="minorHAnsi" w:hAnsiTheme="minorHAnsi" w:cstheme="minorBidi"/>
+          <w:color w:val="auto"/>
+          <w:sz w:val="22"/>
+          <w:szCs w:val="22"/>
+        </w:rPr>
+        <w:t>2019</w:t>
+      </w:r>
+    </w:p>
+    <w:p>
+      <w:pPr>
+        <w:pStyle w:val="Default"/>
+        <w:rPr>
+          <w:rFonts w:asciiTheme="minorHAnsi" w:hAnsiTheme="minorHAnsi" w:cstheme="minorBidi"/>
+          <w:color w:val="auto"/>
+          <w:sz w:val="22"/>
+          <w:szCs w:val="22"/>
+        </w:rPr>
+      </w:pPr>
+    </w:p>
+    <w:p>
+      <w:pPr>
+        <w:pStyle w:val="Heading1"/>
+        <w:spacing w:before="0" w:beforeAutospacing="0" w:after="250" w:afterAutospacing="0"/>
+        <w:rPr>
+          <w:rFonts w:asciiTheme="minorHAnsi" w:eastAsiaTheme="minorEastAsia" w:hAnsiTheme="minorHAnsi" w:cstheme="minorBidi"/>
+          <w:b w:val="0"/>
+          <w:bCs w:val="0"/>
+          <w:kern w:val="0"/>
+          <w:sz w:val="22"/>
+          <w:szCs w:val="22"/>
+        </w:rPr>
+      </w:pPr>
+      <w:r>
+        <w:rPr>
+          <w:rFonts w:asciiTheme="minorHAnsi" w:eastAsiaTheme="minorEastAsia" w:hAnsiTheme="minorHAnsi" w:cstheme="minorBidi"/>
+          <w:b w:val="0"/>
+          <w:bCs w:val="0"/>
+          <w:kern w:val="0"/>
+          <w:sz w:val="22"/>
+          <w:szCs w:val="22"/>
+        </w:rPr>
+        <w:t>[7] Hassanin M. Al-Barhamtoshy, Fatimah M. Mujallid</w:t>
+      </w:r>
+      <w:r>
+        <w:rPr>
+          <w:rFonts w:asciiTheme="minorHAnsi" w:eastAsiaTheme="minorEastAsia" w:hAnsiTheme="minorHAnsi" w:cstheme="minorBidi"/>
+          <w:b w:val="0"/>
+          <w:bCs w:val="0"/>
+          <w:kern w:val="0"/>
+          <w:sz w:val="22"/>
+          <w:szCs w:val="22"/>
+        </w:rPr>
+        <w:t>,</w:t>
+      </w:r>
+      <w:r>
+        <w:rPr>
+          <w:rFonts w:asciiTheme="minorHAnsi" w:eastAsiaTheme="minorEastAsia" w:hAnsiTheme="minorHAnsi" w:cstheme="minorBidi"/>
+          <w:b w:val="0"/>
+          <w:bCs w:val="0"/>
+          <w:kern w:val="0"/>
+          <w:sz w:val="22"/>
+          <w:szCs w:val="22"/>
+        </w:rPr>
+        <w:t xml:space="preserve"> </w:t>
+      </w:r>
+      <w:r>
+        <w:rPr>
+          <w:rFonts w:asciiTheme="minorHAnsi" w:eastAsiaTheme="minorEastAsia" w:hAnsiTheme="minorHAnsi" w:cstheme="minorBidi"/>
+          <w:b w:val="0"/>
+          <w:bCs w:val="0"/>
+          <w:kern w:val="0"/>
+          <w:sz w:val="22"/>
+          <w:szCs w:val="22"/>
+        </w:rPr>
+        <w:t>“</w:t>
+      </w:r>
+      <w:r>
+        <w:rPr>
+          <w:rFonts w:asciiTheme="minorHAnsi" w:eastAsiaTheme="minorEastAsia" w:hAnsiTheme="minorHAnsi" w:cstheme="minorBidi"/>
+          <w:b w:val="0"/>
+          <w:bCs w:val="0"/>
+          <w:kern w:val="0"/>
+          <w:sz w:val="22"/>
+          <w:szCs w:val="22"/>
+        </w:rPr>
+        <w:t>Building Mobile Dictionary</w:t>
+      </w:r>
+      <w:r>
+        <w:rPr>
+          <w:rFonts w:asciiTheme="minorHAnsi" w:eastAsiaTheme="minorEastAsia" w:hAnsiTheme="minorHAnsi" w:cstheme="minorBidi"/>
+          <w:b w:val="0"/>
+          <w:bCs w:val="0"/>
+          <w:kern w:val="0"/>
+          <w:sz w:val="22"/>
+          <w:szCs w:val="22"/>
+        </w:rPr>
+        <w:t>”</w:t>
+      </w:r>
+      <w:r>
+        <w:rPr>
+          <w:rFonts w:asciiTheme="minorHAnsi" w:eastAsiaTheme="minorEastAsia" w:hAnsiTheme="minorHAnsi" w:cstheme="minorBidi"/>
+          <w:b w:val="0"/>
+          <w:bCs w:val="0"/>
+          <w:kern w:val="0"/>
+          <w:sz w:val="22"/>
+          <w:szCs w:val="22"/>
+        </w:rPr>
+        <w:t xml:space="preserve"> 2013</w:t>
+      </w:r>
+    </w:p>
+    <w:p>
+      <w:pPr>
+        <w:pStyle w:val="Heading1"/>
+        <w:spacing w:before="0" w:beforeAutospacing="0" w:after="250" w:afterAutospacing="0"/>
+        <w:rPr>
+          <w:rFonts w:asciiTheme="minorHAnsi" w:eastAsiaTheme="minorEastAsia" w:hAnsiTheme="minorHAnsi" w:cstheme="minorBidi"/>
+          <w:b w:val="0"/>
+          <w:bCs w:val="0"/>
+          <w:kern w:val="0"/>
+          <w:sz w:val="22"/>
+          <w:szCs w:val="22"/>
+        </w:rPr>
+      </w:pPr>
+      <w:r>
+        <w:rPr>
+          <w:rFonts w:asciiTheme="minorHAnsi" w:eastAsiaTheme="minorEastAsia" w:hAnsiTheme="minorHAnsi" w:cstheme="minorBidi"/>
+          <w:b w:val="0"/>
+          <w:bCs w:val="0"/>
+          <w:kern w:val="0"/>
+          <w:sz w:val="22"/>
+          <w:szCs w:val="22"/>
+        </w:rPr>
+        <w:t>[8]</w:t>
+      </w:r>
+      <w:r>
+        <w:t xml:space="preserve"> </w:t>
+      </w:r>
+      <w:r>
+        <w:rPr>
+          <w:rFonts w:asciiTheme="minorHAnsi" w:eastAsiaTheme="minorEastAsia" w:hAnsiTheme="minorHAnsi" w:cstheme="minorBidi"/>
+          <w:b w:val="0"/>
+          <w:bCs w:val="0"/>
+          <w:kern w:val="0"/>
+          <w:sz w:val="22"/>
+          <w:szCs w:val="22"/>
+        </w:rPr>
+        <w:t>Byrd, Roy &amp; Chodorow, Martin. (2002). Using An On-Line Dictionary To Find Rhyming Words And Pronunciations For Unknown Words. 10.3115/981210.981244.</w:t>
+      </w:r>
+    </w:p>
+    <w:p>
+      <w:pPr>
+        <w:pStyle w:val="Default"/>
+        <w:rPr>
+          <w:sz w:val="23"/>
+          <w:szCs w:val="23"/>
+        </w:rPr>
+      </w:pPr>
+    </w:p>
+    <w:p>
+      <w:pPr>
+        <w:pStyle w:val="Default"/>
+        <w:rPr>
+          <w:sz w:val="23"/>
+          <w:szCs w:val="23"/>
+        </w:rPr>
+      </w:pPr>
+    </w:p>
+    <w:p>
+      <w:pPr>
+        <w:pStyle w:val="Default"/>
+        <w:rPr>
+          <w:rFonts w:asciiTheme="minorHAnsi" w:hAnsiTheme="minorHAnsi" w:cstheme="minorBidi"/>
+          <w:color w:val="auto"/>
+          <w:sz w:val="22"/>
+          <w:szCs w:val="22"/>
         </w:rPr>
       </w:pPr>
     </w:p>
@@ -1365,6 +2803,26 @@
     <w:qFormat/>
     <w:rsid w:val="00D571C5"/>
   </w:style>
+  <w:style w:type="paragraph" w:styleId="Heading1">
+    <w:name w:val="heading 1"/>
+    <w:basedOn w:val="Normal"/>
+    <w:link w:val="Heading1Char"/>
+    <w:uiPriority w:val="9"/>
+    <w:qFormat/>
+    <w:rsid w:val="00B17A5E"/>
+    <w:pPr>
+      <w:spacing w:before="100" w:beforeAutospacing="1" w:after="100" w:afterAutospacing="1" w:line="240" w:lineRule="auto"/>
+      <w:outlineLvl w:val="0"/>
+    </w:pPr>
+    <w:rPr>
+      <w:rFonts w:ascii="Times New Roman" w:eastAsia="Times New Roman" w:hAnsi="Times New Roman" w:cs="Times New Roman"/>
+      <w:b/>
+      <w:bCs/>
+      <w:kern w:val="36"/>
+      <w:sz w:val="48"/>
+      <w:szCs w:val="48"/>
+    </w:rPr>
+  </w:style>
   <w:style w:type="character" w:default="1" w:styleId="DefaultParagraphFont">
     <w:name w:val="Default Paragraph Font"/>
     <w:uiPriority w:val="1"/>
@@ -1443,6 +2901,75 @@
     <w:rPr>
       <w:color w:val="0000FF" w:themeColor="hyperlink"/>
       <w:u w:val="single"/>
+    </w:rPr>
+  </w:style>
+  <w:style w:type="table" w:styleId="TableGrid">
+    <w:name w:val="Table Grid"/>
+    <w:basedOn w:val="TableNormal"/>
+    <w:uiPriority w:val="59"/>
+    <w:rsid w:val="004C5E71"/>
+    <w:pPr>
+      <w:spacing w:after="0" w:line="240" w:lineRule="auto"/>
+    </w:pPr>
+    <w:tblPr>
+      <w:tblInd w:w="0" w:type="dxa"/>
+      <w:tblBorders>
+        <w:top w:val="single" w:sz="4" w:space="0" w:color="000000" w:themeColor="text1"/>
+        <w:left w:val="single" w:sz="4" w:space="0" w:color="000000" w:themeColor="text1"/>
+        <w:bottom w:val="single" w:sz="4" w:space="0" w:color="000000" w:themeColor="text1"/>
+        <w:right w:val="single" w:sz="4" w:space="0" w:color="000000" w:themeColor="text1"/>
+        <w:insideH w:val="single" w:sz="4" w:space="0" w:color="000000" w:themeColor="text1"/>
+        <w:insideV w:val="single" w:sz="4" w:space="0" w:color="000000" w:themeColor="text1"/>
+      </w:tblBorders>
+      <w:tblCellMar>
+        <w:top w:w="0" w:type="dxa"/>
+        <w:left w:w="108" w:type="dxa"/>
+        <w:bottom w:w="0" w:type="dxa"/>
+        <w:right w:w="108" w:type="dxa"/>
+      </w:tblCellMar>
+    </w:tblPr>
+  </w:style>
+  <w:style w:type="character" w:styleId="FollowedHyperlink">
+    <w:name w:val="FollowedHyperlink"/>
+    <w:basedOn w:val="DefaultParagraphFont"/>
+    <w:uiPriority w:val="99"/>
+    <w:semiHidden/>
+    <w:unhideWhenUsed/>
+    <w:rsid w:val="00D9450F"/>
+    <w:rPr>
+      <w:color w:val="800080" w:themeColor="followedHyperlink"/>
+      <w:u w:val="single"/>
+    </w:rPr>
+  </w:style>
+  <w:style w:type="paragraph" w:customStyle="1" w:styleId="Default">
+    <w:name w:val="Default"/>
+    <w:rsid w:val="00DD0A2E"/>
+    <w:pPr>
+      <w:autoSpaceDE w:val="0"/>
+      <w:autoSpaceDN w:val="0"/>
+      <w:adjustRightInd w:val="0"/>
+      <w:spacing w:after="0" w:line="240" w:lineRule="auto"/>
+    </w:pPr>
+    <w:rPr>
+      <w:rFonts w:ascii="Times New Roman" w:hAnsi="Times New Roman" w:cs="Times New Roman"/>
+      <w:color w:val="000000"/>
+      <w:sz w:val="24"/>
+      <w:szCs w:val="24"/>
+    </w:rPr>
+  </w:style>
+  <w:style w:type="character" w:customStyle="1" w:styleId="Heading1Char">
+    <w:name w:val="Heading 1 Char"/>
+    <w:basedOn w:val="DefaultParagraphFont"/>
+    <w:link w:val="Heading1"/>
+    <w:uiPriority w:val="9"/>
+    <w:rsid w:val="00B17A5E"/>
+    <w:rPr>
+      <w:rFonts w:ascii="Times New Roman" w:eastAsia="Times New Roman" w:hAnsi="Times New Roman" w:cs="Times New Roman"/>
+      <w:b/>
+      <w:bCs/>
+      <w:kern w:val="36"/>
+      <w:sz w:val="48"/>
+      <w:szCs w:val="48"/>
     </w:rPr>
   </w:style>
 </w:styles>

</xml_diff>